<commit_message>
feat: empty state component.
</commit_message>
<xml_diff>
--- a/docs/srs_v2.docx
+++ b/docs/srs_v2.docx
@@ -210,7 +210,7 @@
           </mc:Choice>
           <mc:Fallback>
             <w:pict>
-              <v:shapetype w14:anchorId="5EFEB3FC" id="_x0000_t32" coordsize="21600,21600" o:spt="32" o:oned="t" path="m,l21600,21600e" filled="f">
+              <v:shapetype w14:anchorId="7117B5D1" id="_x0000_t32" coordsize="21600,21600" o:spt="32" o:oned="t" path="m,l21600,21600e" filled="f">
                 <v:path arrowok="t" fillok="f" o:connecttype="none"/>
                 <o:lock v:ext="edit" shapetype="t"/>
               </v:shapetype>
@@ -817,6 +817,13 @@
     <w:bookmarkStart w:id="1" w:name="_TOC_250047" w:displacedByCustomXml="next"/>
     <w:sdt>
       <w:sdtPr>
+        <w:rPr>
+          <w:rFonts w:ascii="Times New Roman" w:eastAsia="Times New Roman" w:hAnsi="Times New Roman" w:cs="Times New Roman"/>
+          <w:color w:val="auto"/>
+          <w:sz w:val="22"/>
+          <w:szCs w:val="22"/>
+          <w:lang w:val="vi"/>
+        </w:rPr>
         <w:id w:val="509110596"/>
         <w:docPartObj>
           <w:docPartGallery w:val="Table of Contents"/>
@@ -825,14 +832,9 @@
       </w:sdtPr>
       <w:sdtEndPr>
         <w:rPr>
-          <w:rFonts w:ascii="Times New Roman" w:eastAsia="Times New Roman" w:hAnsi="Times New Roman" w:cs="Times New Roman"/>
           <w:b/>
           <w:bCs/>
           <w:noProof/>
-          <w:color w:val="auto"/>
-          <w:sz w:val="22"/>
-          <w:szCs w:val="22"/>
-          <w:lang w:val="vi"/>
         </w:rPr>
       </w:sdtEndPr>
       <w:sdtContent>
@@ -4327,6 +4329,7 @@
                 <w:sz w:val="26"/>
                 <w:lang w:val="en-US"/>
               </w:rPr>
+              <w:lastRenderedPageBreak/>
               <w:t>US.0</w:t>
             </w:r>
             <w:r>
@@ -6905,6 +6908,7 @@
         <w:rPr>
           <w:b/>
           <w:bCs/>
+          <w:noProof/>
           <w:sz w:val="30"/>
           <w:lang w:val="en-US"/>
         </w:rPr>
@@ -7006,6 +7010,7 @@
         <w:rPr>
           <w:b/>
           <w:i w:val="0"/>
+          <w:noProof/>
           <w:sz w:val="30"/>
           <w:lang w:val="en-US"/>
         </w:rPr>
@@ -7060,6 +7065,7 @@
         <w:rPr>
           <w:b/>
           <w:i w:val="0"/>
+          <w:noProof/>
           <w:sz w:val="30"/>
           <w:lang w:val="en-US"/>
         </w:rPr>
@@ -8148,6 +8154,7 @@
         <w:rPr>
           <w:b/>
           <w:bCs/>
+          <w:noProof/>
           <w:sz w:val="30"/>
           <w:lang w:val="en-US"/>
         </w:rPr>
@@ -8250,6 +8257,7 @@
         <w:rPr>
           <w:b/>
           <w:bCs/>
+          <w:noProof/>
           <w:sz w:val="30"/>
           <w:lang w:val="en-US"/>
         </w:rPr>
@@ -8304,6 +8312,7 @@
         <w:rPr>
           <w:b/>
           <w:bCs/>
+          <w:noProof/>
           <w:sz w:val="30"/>
           <w:lang w:val="en-US"/>
         </w:rPr>
@@ -9167,15 +9176,7 @@
           <w:bCs/>
           <w:lang w:val="en-US"/>
         </w:rPr>
-        <w:t xml:space="preserve">ase </w:t>
-      </w:r>
-      <w:r>
-        <w:rPr>
-          <w:b/>
-          <w:bCs/>
-          <w:lang w:val="en-US"/>
-        </w:rPr>
-        <w:t>Diagram</w:t>
+        <w:t>ase Diagram</w:t>
       </w:r>
     </w:p>
     <w:p>
@@ -9192,6 +9193,7 @@
         <w:rPr>
           <w:b/>
           <w:bCs/>
+          <w:noProof/>
           <w:sz w:val="30"/>
           <w:lang w:val="en-US"/>
         </w:rPr>
@@ -10144,6 +10146,7 @@
         <w:rPr>
           <w:b/>
           <w:i w:val="0"/>
+          <w:noProof/>
           <w:sz w:val="30"/>
           <w:lang w:val="en-US"/>
         </w:rPr>
@@ -10204,11 +10207,12 @@
       <w:r>
         <w:rPr>
           <w:b/>
+          <w:noProof/>
           <w:sz w:val="30"/>
           <w:lang w:val="en-US"/>
         </w:rPr>
         <w:drawing>
-          <wp:anchor distT="0" distB="0" distL="114300" distR="114300" simplePos="0" relativeHeight="251664896" behindDoc="0" locked="0" layoutInCell="1" allowOverlap="1" wp14:anchorId="53E5EA6E" wp14:editId="3ED4730C">
+          <wp:anchor distT="0" distB="0" distL="114300" distR="114300" simplePos="0" relativeHeight="251664896" behindDoc="0" locked="0" layoutInCell="1" allowOverlap="1" wp14:anchorId="53E5EA6E" wp14:editId="3ACB7502">
             <wp:simplePos x="0" y="0"/>
             <wp:positionH relativeFrom="column">
               <wp:posOffset>158885</wp:posOffset>
@@ -10261,9 +10265,10 @@
         <w:rPr>
           <w:b/>
           <w:bCs/>
+          <w:noProof/>
         </w:rPr>
         <w:drawing>
-          <wp:anchor distT="0" distB="0" distL="114300" distR="114300" simplePos="0" relativeHeight="251662848" behindDoc="0" locked="0" layoutInCell="1" allowOverlap="1" wp14:anchorId="3E73807D" wp14:editId="626B0610">
+          <wp:anchor distT="0" distB="0" distL="114300" distR="114300" simplePos="0" relativeHeight="251662848" behindDoc="0" locked="0" layoutInCell="1" allowOverlap="1" wp14:anchorId="3E73807D" wp14:editId="7496085B">
             <wp:simplePos x="0" y="0"/>
             <wp:positionH relativeFrom="column">
               <wp:posOffset>100519</wp:posOffset>
@@ -10681,18 +10686,27 @@
           <w:lang w:val="en-US"/>
         </w:rPr>
       </w:pPr>
-      <w:r>
+    </w:p>
+    <w:p>
+      <w:pPr>
+        <w:pStyle w:val="BodyText"/>
         <w:rPr>
           <w:b/>
-          <w:i w:val="0"/>
           <w:sz w:val="30"/>
           <w:lang w:val="en-US"/>
         </w:rPr>
+      </w:pPr>
+      <w:r>
+        <w:rPr>
+          <w:b/>
+          <w:sz w:val="30"/>
+          <w:lang w:val="en-US"/>
+        </w:rPr>
         <w:drawing>
-          <wp:inline distT="0" distB="0" distL="0" distR="0" wp14:anchorId="4954CBD6" wp14:editId="551CBDE9">
-            <wp:extent cx="6115904" cy="3524742"/>
-            <wp:effectExtent l="0" t="0" r="0" b="0"/>
-            <wp:docPr id="1233060976" name="Picture 1"/>
+          <wp:inline distT="0" distB="0" distL="0" distR="0" wp14:anchorId="6F31C4F2" wp14:editId="0F1F49A6">
+            <wp:extent cx="6464300" cy="2677160"/>
+            <wp:effectExtent l="0" t="0" r="0" b="8890"/>
+            <wp:docPr id="847308456" name="Picture 5"/>
             <wp:cNvGraphicFramePr>
               <a:graphicFrameLocks xmlns:a="http://schemas.openxmlformats.org/drawingml/2006/main" noChangeAspect="1"/>
             </wp:cNvGraphicFramePr>
@@ -10700,23 +10714,36 @@
               <a:graphicData uri="http://schemas.openxmlformats.org/drawingml/2006/picture">
                 <pic:pic xmlns:pic="http://schemas.openxmlformats.org/drawingml/2006/picture">
                   <pic:nvPicPr>
-                    <pic:cNvPr id="1233060976" name=""/>
-                    <pic:cNvPicPr/>
+                    <pic:cNvPr id="0" name="Picture 16"/>
+                    <pic:cNvPicPr>
+                      <a:picLocks noChangeAspect="1" noChangeArrowheads="1"/>
+                    </pic:cNvPicPr>
                   </pic:nvPicPr>
                   <pic:blipFill>
-                    <a:blip r:embed="rId24"/>
+                    <a:blip r:embed="rId24">
+                      <a:extLst>
+                        <a:ext uri="{28A0092B-C50C-407E-A947-70E740481C1C}">
+                          <a14:useLocalDpi xmlns:a14="http://schemas.microsoft.com/office/drawing/2010/main" val="0"/>
+                        </a:ext>
+                      </a:extLst>
+                    </a:blip>
+                    <a:srcRect/>
                     <a:stretch>
                       <a:fillRect/>
                     </a:stretch>
                   </pic:blipFill>
-                  <pic:spPr>
+                  <pic:spPr bwMode="auto">
                     <a:xfrm>
                       <a:off x="0" y="0"/>
-                      <a:ext cx="6115904" cy="3524742"/>
+                      <a:ext cx="6464300" cy="2677160"/>
                     </a:xfrm>
                     <a:prstGeom prst="rect">
                       <a:avLst/>
                     </a:prstGeom>
+                    <a:noFill/>
+                    <a:ln>
+                      <a:noFill/>
+                    </a:ln>
                   </pic:spPr>
                 </pic:pic>
               </a:graphicData>
@@ -10724,6 +10751,17 @@
           </wp:inline>
         </w:drawing>
       </w:r>
+    </w:p>
+    <w:p>
+      <w:pPr>
+        <w:pStyle w:val="BodyText"/>
+        <w:rPr>
+          <w:b/>
+          <w:i w:val="0"/>
+          <w:sz w:val="30"/>
+          <w:lang w:val="en-US"/>
+        </w:rPr>
+      </w:pPr>
     </w:p>
     <w:tbl>
       <w:tblPr>

</xml_diff>